<commit_message>
Test van register en Taakverdeling gefixt
</commit_message>
<xml_diff>
--- a/DeGokkers-master/Documenten/Taakverdeling.docx
+++ b/DeGokkers-master/Documenten/Taakverdeling.docx
@@ -2026,28 +2026,49 @@
               <w:spacing w:after="0" w:line="240" w:lineRule="auto"/>
               <w:rPr>
                 <w:rFonts w:ascii="Lucida Bright" w:hAnsi="Lucida Bright"/>
+                <w:lang w:val="en-GB"/>
               </w:rPr>
             </w:pPr>
             <w:r>
               <w:rPr>
                 <w:rFonts w:ascii="Lucida Bright" w:hAnsi="Lucida Bright"/>
+                <w:lang w:val="en-GB"/>
               </w:rPr>
               <w:t>Back-end (</w:t>
             </w:r>
             <w:r>
               <w:rPr>
                 <w:rFonts w:ascii="Lucida Bright" w:hAnsi="Lucida Bright"/>
+                <w:lang w:val="en-GB"/>
               </w:rPr>
               <w:t xml:space="preserve">Database en </w:t>
+            </w:r>
+            <w:r>
+              <w:rPr>
+                <w:rFonts w:ascii="Lucida Bright" w:hAnsi="Lucida Bright"/>
+                <w:lang w:val="en-GB"/>
+              </w:rPr>
+              <w:t>PHP)</w:t>
+            </w:r>
+          </w:p>
+          <w:p>
+            <w:pPr>
+              <w:pStyle w:val="Standaard1"/>
+              <w:spacing w:after="0" w:line="240" w:lineRule="auto"/>
+              <w:rPr>
+                <w:rFonts w:ascii="Lucida Bright" w:hAnsi="Lucida Bright"/>
+                <w:lang w:val="en-GB"/>
+              </w:rPr>
+            </w:pPr>
+            <w:r>
+              <w:rPr>
+                <w:rFonts w:ascii="Lucida Bright" w:hAnsi="Lucida Bright"/>
+                <w:lang w:val="en-GB"/>
+              </w:rPr>
+              <w:t>Filmpje maken</w:t>
             </w:r>
             <w:bookmarkStart w:id="3" w:name="_GoBack"/>
             <w:bookmarkEnd w:id="3"/>
-            <w:r>
-              <w:rPr>
-                <w:rFonts w:ascii="Lucida Bright" w:hAnsi="Lucida Bright"/>
-              </w:rPr>
-              <w:t>PHP)</w:t>
-            </w:r>
           </w:p>
         </w:tc>
       </w:tr>
@@ -3249,7 +3270,7 @@
 </file>
 
 <file path=customXml/itemProps1.xml><?xml version="1.0" encoding="utf-8"?>
-<ds:datastoreItem xmlns:ds="http://schemas.openxmlformats.org/officeDocument/2006/customXml" ds:itemID="{768ED2E3-8AAE-49E0-B3F0-ACF553346A1D}">
+<ds:datastoreItem xmlns:ds="http://schemas.openxmlformats.org/officeDocument/2006/customXml" ds:itemID="{FCFD63F0-EEF1-48C8-A513-83A36823C0D6}">
   <ds:schemaRefs>
     <ds:schemaRef ds:uri="http://schemas.openxmlformats.org/officeDocument/2006/bibliography"/>
   </ds:schemaRefs>

</xml_diff>